<commit_message>
last review day slides + post + project 2 prediction competition grading
</commit_message>
<xml_diff>
--- a/Projects/Project 2/P2 - Poster - Instructor.docx
+++ b/Projects/Project 2/P2 - Poster - Instructor.docx
@@ -64,7 +64,10 @@
         <w:tab/>
       </w:r>
       <w:r>
-        <w:t>Grade:       /40</w:t>
+        <w:t>Grade:       /6</w:t>
+      </w:r>
+      <w:r>
+        <w:t>0</w:t>
       </w:r>
     </w:p>
     <w:p>
@@ -138,477 +141,600 @@
         <w:spacing w:after="0"/>
         <w:rPr>
           <w:b/>
+        </w:rPr>
+      </w:pPr>
+      <w:r>
+        <w:rPr>
+          <w:b/>
           <w:u w:val="single"/>
         </w:rPr>
-      </w:pPr>
+        <w:t>POSTER</w:t>
+      </w:r>
       <w:r>
         <w:rPr>
           <w:b/>
           <w:u w:val="single"/>
         </w:rPr>
-        <w:t>POSTER</w:t>
-      </w:r>
-    </w:p>
-    <w:p>
-      <w:pPr>
-        <w:spacing w:after="0"/>
-        <w:rPr>
-          <w:b/>
-        </w:rPr>
-      </w:pPr>
-    </w:p>
-    <w:p>
-      <w:pPr>
-        <w:spacing w:after="0"/>
-        <w:rPr>
-          <w:b/>
-        </w:rPr>
-      </w:pPr>
-      <w:r>
-        <w:rPr>
-          <w:b/>
-        </w:rPr>
-        <w:t>Correctness</w:t>
-      </w:r>
-      <w:r>
-        <w:rPr>
-          <w:b/>
-        </w:rPr>
-        <w:tab/>
-      </w:r>
-    </w:p>
-    <w:p>
-      <w:pPr>
-        <w:spacing w:after="0"/>
-      </w:pPr>
-      <w:r>
-        <w:t>0</w:t>
-      </w:r>
-      <w:r>
-        <w:tab/>
-        <w:t>1</w:t>
-      </w:r>
-      <w:r>
-        <w:tab/>
-        <w:t>2</w:t>
-      </w:r>
-      <w:r>
-        <w:tab/>
-        <w:t>3</w:t>
-      </w:r>
-      <w:r>
-        <w:tab/>
-        <w:t>4</w:t>
-      </w:r>
-      <w:r>
-        <w:tab/>
-        <w:t>5</w:t>
-      </w:r>
-      <w:r>
-        <w:tab/>
-        <w:t>6</w:t>
-      </w:r>
-      <w:r>
-        <w:tab/>
-        <w:t>7</w:t>
-      </w:r>
-      <w:r>
-        <w:tab/>
-        <w:t>8</w:t>
-      </w:r>
-      <w:r>
-        <w:tab/>
-        <w:t>9</w:t>
-      </w:r>
-      <w:r>
-        <w:tab/>
-        <w:t>10</w:t>
-      </w:r>
-    </w:p>
-    <w:p>
-      <w:pPr>
-        <w:spacing w:after="0"/>
-      </w:pPr>
-    </w:p>
-    <w:p>
-      <w:pPr>
-        <w:spacing w:after="0"/>
-        <w:rPr>
-          <w:b/>
-        </w:rPr>
-      </w:pPr>
-      <w:r>
-        <w:rPr>
-          <w:b/>
-        </w:rPr>
-        <w:t>Depth</w:t>
-      </w:r>
-    </w:p>
-    <w:p>
-      <w:pPr>
-        <w:spacing w:after="0"/>
-      </w:pPr>
-      <w:r>
-        <w:t>0</w:t>
-      </w:r>
-      <w:r>
-        <w:tab/>
-        <w:t>1</w:t>
-      </w:r>
-      <w:r>
-        <w:tab/>
-        <w:t>2</w:t>
-      </w:r>
-      <w:r>
-        <w:tab/>
-        <w:t>3</w:t>
-      </w:r>
-      <w:r>
-        <w:tab/>
-        <w:t>4</w:t>
-      </w:r>
-      <w:r>
-        <w:tab/>
-        <w:t>5</w:t>
-      </w:r>
-      <w:r>
-        <w:tab/>
-        <w:t>6</w:t>
-      </w:r>
-      <w:r>
-        <w:tab/>
-        <w:t>7</w:t>
-      </w:r>
-      <w:r>
-        <w:tab/>
-        <w:t>8</w:t>
-      </w:r>
-      <w:r>
-        <w:tab/>
-        <w:t>9</w:t>
-      </w:r>
-      <w:r>
-        <w:tab/>
-        <w:t>10</w:t>
-      </w:r>
-    </w:p>
-    <w:p>
-      <w:pPr>
-        <w:spacing w:after="0"/>
-      </w:pPr>
-    </w:p>
-    <w:p>
-      <w:pPr>
-        <w:spacing w:after="0"/>
-        <w:rPr>
-          <w:b/>
-        </w:rPr>
-      </w:pPr>
-      <w:r>
-        <w:rPr>
-          <w:b/>
-        </w:rPr>
-        <w:t>Comprehension</w:t>
-      </w:r>
-      <w:r>
-        <w:rPr>
-          <w:b/>
-        </w:rPr>
-        <w:t xml:space="preserve"> </w:t>
-      </w:r>
-    </w:p>
-    <w:p>
-      <w:pPr>
-        <w:spacing w:after="0"/>
-      </w:pPr>
-      <w:r>
-        <w:t>0</w:t>
-      </w:r>
-      <w:r>
-        <w:tab/>
-        <w:t>1</w:t>
-      </w:r>
-      <w:r>
-        <w:tab/>
-        <w:t>2</w:t>
-      </w:r>
-      <w:r>
-        <w:tab/>
-        <w:t>3</w:t>
-      </w:r>
-      <w:r>
-        <w:tab/>
-        <w:t>4</w:t>
-      </w:r>
-      <w:r>
-        <w:tab/>
-        <w:t>5</w:t>
-      </w:r>
-      <w:r>
-        <w:tab/>
-        <w:t>6</w:t>
-      </w:r>
-      <w:r>
-        <w:tab/>
-        <w:t>7</w:t>
-      </w:r>
-      <w:r>
-        <w:tab/>
-        <w:t>8</w:t>
-      </w:r>
-      <w:r>
-        <w:tab/>
-        <w:t>9</w:t>
-      </w:r>
-      <w:r>
-        <w:tab/>
-        <w:t>10</w:t>
-      </w:r>
-    </w:p>
-    <w:p>
-      <w:pPr>
-        <w:spacing w:after="0"/>
-      </w:pPr>
-    </w:p>
-    <w:p>
-      <w:pPr>
-        <w:spacing w:after="0"/>
-        <w:rPr>
-          <w:b/>
-        </w:rPr>
-      </w:pPr>
-      <w:r>
-        <w:rPr>
-          <w:b/>
-        </w:rPr>
-        <w:t>Poster layout</w:t>
-      </w:r>
-      <w:r>
-        <w:rPr>
-          <w:b/>
-        </w:rPr>
-        <w:t xml:space="preserve"> (graphs legible, no giant blocks of tacks, etc.) </w:t>
-      </w:r>
-    </w:p>
-    <w:p>
-      <w:pPr>
-        <w:spacing w:after="0"/>
-      </w:pPr>
-      <w:r>
-        <w:t>0</w:t>
-      </w:r>
-      <w:r>
-        <w:tab/>
-        <w:t>1</w:t>
-      </w:r>
-      <w:r>
-        <w:tab/>
-        <w:t>2</w:t>
-      </w:r>
-      <w:r>
-        <w:tab/>
-        <w:t>3</w:t>
-      </w:r>
-      <w:r>
-        <w:tab/>
-        <w:t>4</w:t>
-      </w:r>
-      <w:r>
-        <w:tab/>
-        <w:t>5</w:t>
-      </w:r>
-      <w:r>
-        <w:tab/>
-        <w:t>6</w:t>
-      </w:r>
-      <w:r>
-        <w:tab/>
-        <w:t>7</w:t>
-      </w:r>
-      <w:r>
-        <w:tab/>
-        <w:t>8</w:t>
-      </w:r>
-      <w:r>
-        <w:tab/>
-        <w:t>9</w:t>
-      </w:r>
-      <w:r>
-        <w:tab/>
-        <w:t>10</w:t>
-      </w:r>
-    </w:p>
-    <w:p>
-      <w:pPr>
-        <w:spacing w:after="0"/>
-      </w:pPr>
-    </w:p>
-    <w:p>
-      <w:pPr>
-        <w:spacing w:after="0"/>
-      </w:pPr>
-    </w:p>
-    <w:p>
-      <w:pPr>
-        <w:spacing w:after="0"/>
-        <w:rPr>
-          <w:b/>
-          <w:u w:val="single"/>
-        </w:rPr>
-      </w:pPr>
-      <w:r>
-        <w:rPr>
-          <w:b/>
-          <w:u w:val="single"/>
-        </w:rPr>
-        <w:t>PRESENTATION</w:t>
-      </w:r>
-    </w:p>
-    <w:p>
-      <w:pPr>
-        <w:spacing w:after="0"/>
-      </w:pPr>
-    </w:p>
-    <w:p>
-      <w:pPr>
-        <w:spacing w:after="0"/>
-        <w:rPr>
-          <w:b/>
-        </w:rPr>
-      </w:pPr>
-      <w:r>
-        <w:rPr>
-          <w:b/>
-        </w:rPr>
-        <w:t>Content (what they present, unified story)</w:t>
-      </w:r>
-    </w:p>
-    <w:p>
-      <w:pPr>
-        <w:spacing w:after="0"/>
-      </w:pPr>
-      <w:r>
-        <w:t>0</w:t>
-      </w:r>
-      <w:r>
-        <w:tab/>
-        <w:t>1</w:t>
-      </w:r>
-      <w:r>
-        <w:tab/>
-        <w:t>2</w:t>
-      </w:r>
-      <w:r>
-        <w:tab/>
-        <w:t>3</w:t>
-      </w:r>
-      <w:r>
-        <w:tab/>
-        <w:t>4</w:t>
-      </w:r>
-      <w:r>
-        <w:tab/>
-        <w:t>5</w:t>
-      </w:r>
-      <w:r>
-        <w:tab/>
-        <w:t>6</w:t>
-      </w:r>
-      <w:r>
-        <w:tab/>
-        <w:t>7</w:t>
-      </w:r>
-      <w:r>
-        <w:tab/>
-        <w:t>8</w:t>
-      </w:r>
-      <w:r>
-        <w:tab/>
-        <w:t>9</w:t>
-      </w:r>
-      <w:r>
-        <w:tab/>
-        <w:t>10</w:t>
-      </w:r>
-    </w:p>
-    <w:p>
-      <w:pPr>
-        <w:spacing w:after="0"/>
-      </w:pPr>
-    </w:p>
-    <w:p>
-      <w:pPr>
-        <w:spacing w:after="0"/>
-        <w:rPr>
-          <w:b/>
-        </w:rPr>
-      </w:pPr>
-      <w:r>
-        <w:rPr>
-          <w:b/>
-        </w:rPr>
-        <w:t>Professionalism (how they present, reading off from script/poster)</w:t>
-      </w:r>
-    </w:p>
-    <w:p>
-      <w:pPr>
-        <w:spacing w:after="0"/>
-      </w:pPr>
-      <w:r>
-        <w:t>0</w:t>
-      </w:r>
-      <w:r>
-        <w:tab/>
-        <w:t>1</w:t>
-      </w:r>
-      <w:r>
-        <w:tab/>
-        <w:t>2</w:t>
-      </w:r>
-      <w:r>
-        <w:tab/>
-        <w:t>3</w:t>
-      </w:r>
-      <w:r>
-        <w:tab/>
-        <w:t>4</w:t>
-      </w:r>
-      <w:r>
-        <w:tab/>
-        <w:t>5</w:t>
-      </w:r>
-      <w:r>
-        <w:tab/>
-        <w:t>6</w:t>
-      </w:r>
-      <w:r>
-        <w:tab/>
-        <w:t>7</w:t>
-      </w:r>
-      <w:r>
-        <w:tab/>
-        <w:t>8</w:t>
-      </w:r>
-      <w:r>
-        <w:tab/>
-        <w:t>9</w:t>
-      </w:r>
-      <w:r>
-        <w:tab/>
-        <w:t>10</w:t>
-      </w:r>
-    </w:p>
-    <w:p>
-      <w:pPr>
-        <w:spacing w:after="0"/>
-      </w:pPr>
-    </w:p>
-    <w:p>
-      <w:pPr>
-        <w:spacing w:after="0"/>
-      </w:pPr>
+        <w:tab/>
+      </w:r>
+      <w:r>
+        <w:rPr>
+          <w:b/>
+        </w:rPr>
+        <w:tab/>
+      </w:r>
+      <w:r>
+        <w:rPr>
+          <w:b/>
+        </w:rPr>
+        <w:tab/>
+      </w:r>
+      <w:r>
+        <w:rPr>
+          <w:b/>
+        </w:rPr>
+        <w:tab/>
+      </w:r>
+      <w:r>
+        <w:rPr>
+          <w:b/>
+        </w:rPr>
+        <w:tab/>
+      </w:r>
+      <w:r>
+        <w:rPr>
+          <w:b/>
+        </w:rPr>
+        <w:tab/>
+      </w:r>
+      <w:r>
+        <w:rPr>
+          <w:b/>
+        </w:rPr>
+        <w:tab/>
+      </w:r>
+      <w:r>
+        <w:rPr>
+          <w:b/>
+        </w:rPr>
+        <w:tab/>
+      </w:r>
+      <w:r>
+        <w:rPr>
+          <w:b/>
+        </w:rPr>
+        <w:tab/>
+      </w:r>
+      <w:r>
+        <w:tab/>
+        <w:t xml:space="preserve">/ </w:t>
+      </w:r>
       <w:bookmarkStart w:id="0" w:name="_GoBack"/>
       <w:bookmarkEnd w:id="0"/>
+      <w:r>
+        <w:t>4</w:t>
+      </w:r>
+      <w:r>
+        <w:t>0</w:t>
+      </w:r>
+    </w:p>
+    <w:p>
+      <w:pPr>
+        <w:spacing w:after="0"/>
+        <w:rPr>
+          <w:b/>
+        </w:rPr>
+      </w:pPr>
+    </w:p>
+    <w:p>
+      <w:pPr>
+        <w:spacing w:after="0"/>
+        <w:rPr>
+          <w:b/>
+        </w:rPr>
+      </w:pPr>
+      <w:r>
+        <w:rPr>
+          <w:b/>
+        </w:rPr>
+        <w:t>Correctness</w:t>
+      </w:r>
+      <w:r>
+        <w:rPr>
+          <w:b/>
+        </w:rPr>
+        <w:tab/>
+      </w:r>
+    </w:p>
+    <w:p>
+      <w:pPr>
+        <w:spacing w:after="0"/>
+      </w:pPr>
+      <w:r>
+        <w:t>0</w:t>
+      </w:r>
+      <w:r>
+        <w:tab/>
+        <w:t>1</w:t>
+      </w:r>
+      <w:r>
+        <w:tab/>
+        <w:t>2</w:t>
+      </w:r>
+      <w:r>
+        <w:tab/>
+        <w:t>3</w:t>
+      </w:r>
+      <w:r>
+        <w:tab/>
+        <w:t>4</w:t>
+      </w:r>
+      <w:r>
+        <w:tab/>
+        <w:t>5</w:t>
+      </w:r>
+      <w:r>
+        <w:tab/>
+        <w:t>6</w:t>
+      </w:r>
+      <w:r>
+        <w:tab/>
+        <w:t>7</w:t>
+      </w:r>
+      <w:r>
+        <w:tab/>
+        <w:t>8</w:t>
+      </w:r>
+      <w:r>
+        <w:tab/>
+        <w:t>9</w:t>
+      </w:r>
+      <w:r>
+        <w:tab/>
+        <w:t>10</w:t>
+      </w:r>
+    </w:p>
+    <w:p>
+      <w:pPr>
+        <w:spacing w:after="0"/>
+      </w:pPr>
+    </w:p>
+    <w:p>
+      <w:pPr>
+        <w:spacing w:after="0"/>
+        <w:rPr>
+          <w:b/>
+        </w:rPr>
+      </w:pPr>
+      <w:r>
+        <w:rPr>
+          <w:b/>
+        </w:rPr>
+        <w:t>Depth</w:t>
+      </w:r>
+    </w:p>
+    <w:p>
+      <w:pPr>
+        <w:spacing w:after="0"/>
+      </w:pPr>
+      <w:r>
+        <w:t>0</w:t>
+      </w:r>
+      <w:r>
+        <w:tab/>
+        <w:t>1</w:t>
+      </w:r>
+      <w:r>
+        <w:tab/>
+        <w:t>2</w:t>
+      </w:r>
+      <w:r>
+        <w:tab/>
+        <w:t>3</w:t>
+      </w:r>
+      <w:r>
+        <w:tab/>
+        <w:t>4</w:t>
+      </w:r>
+      <w:r>
+        <w:tab/>
+        <w:t>5</w:t>
+      </w:r>
+      <w:r>
+        <w:tab/>
+        <w:t>6</w:t>
+      </w:r>
+      <w:r>
+        <w:tab/>
+        <w:t>7</w:t>
+      </w:r>
+      <w:r>
+        <w:tab/>
+        <w:t>8</w:t>
+      </w:r>
+      <w:r>
+        <w:tab/>
+        <w:t>9</w:t>
+      </w:r>
+      <w:r>
+        <w:tab/>
+        <w:t>10</w:t>
+      </w:r>
+    </w:p>
+    <w:p>
+      <w:pPr>
+        <w:spacing w:after="0"/>
+      </w:pPr>
+    </w:p>
+    <w:p>
+      <w:pPr>
+        <w:spacing w:after="0"/>
+        <w:rPr>
+          <w:b/>
+        </w:rPr>
+      </w:pPr>
+      <w:r>
+        <w:rPr>
+          <w:b/>
+        </w:rPr>
+        <w:t>Comprehension</w:t>
+      </w:r>
+      <w:r>
+        <w:rPr>
+          <w:b/>
+        </w:rPr>
+        <w:t xml:space="preserve"> </w:t>
+      </w:r>
+    </w:p>
+    <w:p>
+      <w:pPr>
+        <w:spacing w:after="0"/>
+      </w:pPr>
+      <w:r>
+        <w:t>0</w:t>
+      </w:r>
+      <w:r>
+        <w:tab/>
+        <w:t>1</w:t>
+      </w:r>
+      <w:r>
+        <w:tab/>
+        <w:t>2</w:t>
+      </w:r>
+      <w:r>
+        <w:tab/>
+        <w:t>3</w:t>
+      </w:r>
+      <w:r>
+        <w:tab/>
+        <w:t>4</w:t>
+      </w:r>
+      <w:r>
+        <w:tab/>
+        <w:t>5</w:t>
+      </w:r>
+      <w:r>
+        <w:tab/>
+        <w:t>6</w:t>
+      </w:r>
+      <w:r>
+        <w:tab/>
+        <w:t>7</w:t>
+      </w:r>
+      <w:r>
+        <w:tab/>
+        <w:t>8</w:t>
+      </w:r>
+      <w:r>
+        <w:tab/>
+        <w:t>9</w:t>
+      </w:r>
+      <w:r>
+        <w:tab/>
+        <w:t>10</w:t>
+      </w:r>
+    </w:p>
+    <w:p>
+      <w:pPr>
+        <w:spacing w:after="0"/>
+      </w:pPr>
+    </w:p>
+    <w:p>
+      <w:pPr>
+        <w:spacing w:after="0"/>
+        <w:rPr>
+          <w:b/>
+        </w:rPr>
+      </w:pPr>
+      <w:r>
+        <w:rPr>
+          <w:b/>
+        </w:rPr>
+        <w:t>Poster layout</w:t>
+      </w:r>
+      <w:r>
+        <w:rPr>
+          <w:b/>
+        </w:rPr>
+        <w:t xml:space="preserve"> (graphs legible, no giant blocks of tacks, etc.) </w:t>
+      </w:r>
+    </w:p>
+    <w:p>
+      <w:pPr>
+        <w:spacing w:after="0"/>
+      </w:pPr>
+      <w:r>
+        <w:t>0</w:t>
+      </w:r>
+      <w:r>
+        <w:tab/>
+        <w:t>1</w:t>
+      </w:r>
+      <w:r>
+        <w:tab/>
+        <w:t>2</w:t>
+      </w:r>
+      <w:r>
+        <w:tab/>
+        <w:t>3</w:t>
+      </w:r>
+      <w:r>
+        <w:tab/>
+        <w:t>4</w:t>
+      </w:r>
+      <w:r>
+        <w:tab/>
+        <w:t>5</w:t>
+      </w:r>
+      <w:r>
+        <w:tab/>
+        <w:t>6</w:t>
+      </w:r>
+      <w:r>
+        <w:tab/>
+        <w:t>7</w:t>
+      </w:r>
+      <w:r>
+        <w:tab/>
+        <w:t>8</w:t>
+      </w:r>
+      <w:r>
+        <w:tab/>
+        <w:t>9</w:t>
+      </w:r>
+      <w:r>
+        <w:tab/>
+        <w:t>10</w:t>
+      </w:r>
+    </w:p>
+    <w:p>
+      <w:pPr>
+        <w:spacing w:after="0"/>
+      </w:pPr>
+    </w:p>
+    <w:p>
+      <w:pPr>
+        <w:spacing w:after="0"/>
+      </w:pPr>
+    </w:p>
+    <w:p>
+      <w:pPr>
+        <w:spacing w:after="0"/>
+        <w:rPr>
+          <w:b/>
+        </w:rPr>
+      </w:pPr>
+      <w:r>
+        <w:rPr>
+          <w:b/>
+          <w:u w:val="single"/>
+        </w:rPr>
+        <w:t>PRESENTATION</w:t>
+      </w:r>
+      <w:r>
+        <w:rPr>
+          <w:b/>
+        </w:rPr>
+        <w:tab/>
+      </w:r>
+      <w:r>
+        <w:rPr>
+          <w:b/>
+        </w:rPr>
+        <w:tab/>
+      </w:r>
+      <w:r>
+        <w:rPr>
+          <w:b/>
+        </w:rPr>
+        <w:tab/>
+      </w:r>
+      <w:r>
+        <w:rPr>
+          <w:b/>
+        </w:rPr>
+        <w:tab/>
+      </w:r>
+      <w:r>
+        <w:rPr>
+          <w:b/>
+        </w:rPr>
+        <w:tab/>
+      </w:r>
+      <w:r>
+        <w:rPr>
+          <w:b/>
+        </w:rPr>
+        <w:tab/>
+      </w:r>
+      <w:r>
+        <w:rPr>
+          <w:b/>
+        </w:rPr>
+        <w:tab/>
+      </w:r>
+      <w:r>
+        <w:rPr>
+          <w:b/>
+        </w:rPr>
+        <w:tab/>
+      </w:r>
+      <w:r>
+        <w:rPr>
+          <w:b/>
+        </w:rPr>
+        <w:tab/>
+      </w:r>
+      <w:r>
+        <w:t>/ 2</w:t>
+      </w:r>
+      <w:r>
+        <w:t>0</w:t>
+      </w:r>
+    </w:p>
+    <w:p>
+      <w:pPr>
+        <w:spacing w:after="0"/>
+      </w:pPr>
+    </w:p>
+    <w:p>
+      <w:pPr>
+        <w:spacing w:after="0"/>
+        <w:rPr>
+          <w:b/>
+        </w:rPr>
+      </w:pPr>
+      <w:r>
+        <w:rPr>
+          <w:b/>
+        </w:rPr>
+        <w:t>Content (what they present, unified story)</w:t>
+      </w:r>
+    </w:p>
+    <w:p>
+      <w:pPr>
+        <w:spacing w:after="0"/>
+      </w:pPr>
+      <w:r>
+        <w:t>0</w:t>
+      </w:r>
+      <w:r>
+        <w:tab/>
+        <w:t>1</w:t>
+      </w:r>
+      <w:r>
+        <w:tab/>
+        <w:t>2</w:t>
+      </w:r>
+      <w:r>
+        <w:tab/>
+        <w:t>3</w:t>
+      </w:r>
+      <w:r>
+        <w:tab/>
+        <w:t>4</w:t>
+      </w:r>
+      <w:r>
+        <w:tab/>
+        <w:t>5</w:t>
+      </w:r>
+      <w:r>
+        <w:tab/>
+        <w:t>6</w:t>
+      </w:r>
+      <w:r>
+        <w:tab/>
+        <w:t>7</w:t>
+      </w:r>
+      <w:r>
+        <w:tab/>
+        <w:t>8</w:t>
+      </w:r>
+      <w:r>
+        <w:tab/>
+        <w:t>9</w:t>
+      </w:r>
+      <w:r>
+        <w:tab/>
+        <w:t>10</w:t>
+      </w:r>
+    </w:p>
+    <w:p>
+      <w:pPr>
+        <w:spacing w:after="0"/>
+      </w:pPr>
+    </w:p>
+    <w:p>
+      <w:pPr>
+        <w:spacing w:after="0"/>
+        <w:rPr>
+          <w:b/>
+        </w:rPr>
+      </w:pPr>
+      <w:r>
+        <w:rPr>
+          <w:b/>
+        </w:rPr>
+        <w:t>Professionalism (how they present, reading off from script/poster)</w:t>
+      </w:r>
+    </w:p>
+    <w:p>
+      <w:pPr>
+        <w:spacing w:after="0"/>
+      </w:pPr>
+      <w:r>
+        <w:t>0</w:t>
+      </w:r>
+      <w:r>
+        <w:tab/>
+        <w:t>1</w:t>
+      </w:r>
+      <w:r>
+        <w:tab/>
+        <w:t>2</w:t>
+      </w:r>
+      <w:r>
+        <w:tab/>
+        <w:t>3</w:t>
+      </w:r>
+      <w:r>
+        <w:tab/>
+        <w:t>4</w:t>
+      </w:r>
+      <w:r>
+        <w:tab/>
+        <w:t>5</w:t>
+      </w:r>
+      <w:r>
+        <w:tab/>
+        <w:t>6</w:t>
+      </w:r>
+      <w:r>
+        <w:tab/>
+        <w:t>7</w:t>
+      </w:r>
+      <w:r>
+        <w:tab/>
+        <w:t>8</w:t>
+      </w:r>
+      <w:r>
+        <w:tab/>
+        <w:t>9</w:t>
+      </w:r>
+      <w:r>
+        <w:tab/>
+        <w:t>10</w:t>
+      </w:r>
+    </w:p>
+    <w:p>
+      <w:pPr>
+        <w:spacing w:after="0"/>
+      </w:pPr>
+    </w:p>
+    <w:p>
+      <w:pPr>
+        <w:spacing w:after="0"/>
+      </w:pPr>
     </w:p>
     <w:p>
       <w:pPr>

</xml_diff>